<commit_message>
Added termination. Somebody read it? It's only
two sentences.
</commit_message>
<xml_diff>
--- a/Software-Design/Software Design v0.1.docx
+++ b/Software-Design/Software Design v0.1.docx
@@ -24,7 +24,7 @@
       <w:r>
         <w:rPr>
           <w:noProof/>
-          <w:lang w:eastAsia="nl-NL"/>
+          <w:lang w:val="en-GB" w:eastAsia="ja-JP"/>
         </w:rPr>
         <mc:AlternateContent>
           <mc:Choice Requires="wps">
@@ -81,7 +81,7 @@
     </w:p>
     <w:p>
       <w:pPr>
-        <w:pStyle w:val="Titel"/>
+        <w:pStyle w:val="Title"/>
         <w:jc w:val="center"/>
         <w:rPr>
           <w:lang w:val="en-US"/>
@@ -90,7 +90,7 @@
       <w:r>
         <w:rPr>
           <w:noProof/>
-          <w:lang w:eastAsia="nl-NL"/>
+          <w:lang w:val="en-GB" w:eastAsia="ja-JP"/>
         </w:rPr>
         <mc:AlternateContent>
           <mc:Choice Requires="wps">
@@ -269,274 +269,25 @@
       </w:pPr>
     </w:p>
     <w:p>
+      <w:pPr>
+        <w:rPr>
+          <w:lang w:val="en-GB"/>
+        </w:rPr>
+      </w:pPr>
       <w:r>
         <w:rPr>
           <w:rFonts w:cs="CMR10"/>
           <w:szCs w:val="24"/>
-        </w:rPr>
-        <w:t xml:space="preserve">The </w:t>
-      </w:r>
-      <w:proofErr w:type="spellStart"/>
-      <w:r>
-        <w:rPr>
-          <w:rFonts w:cs="CMR10"/>
-          <w:szCs w:val="24"/>
-        </w:rPr>
-        <w:t>purpose</w:t>
-      </w:r>
-      <w:proofErr w:type="spellEnd"/>
-      <w:r>
-        <w:rPr>
-          <w:rFonts w:cs="CMR10"/>
-          <w:szCs w:val="24"/>
-        </w:rPr>
-        <w:t xml:space="preserve"> of </w:t>
-      </w:r>
-      <w:proofErr w:type="spellStart"/>
-      <w:r>
-        <w:rPr>
-          <w:rFonts w:cs="CMR10"/>
-          <w:szCs w:val="24"/>
-        </w:rPr>
-        <w:t>this</w:t>
-      </w:r>
-      <w:proofErr w:type="spellEnd"/>
-      <w:r>
-        <w:rPr>
-          <w:rFonts w:cs="CMR10"/>
-          <w:szCs w:val="24"/>
-        </w:rPr>
-        <w:t xml:space="preserve"> document is </w:t>
-      </w:r>
-      <w:proofErr w:type="spellStart"/>
-      <w:r>
-        <w:rPr>
-          <w:rFonts w:cs="CMR10"/>
-          <w:szCs w:val="24"/>
-        </w:rPr>
-        <w:t>to</w:t>
-      </w:r>
-      <w:proofErr w:type="spellEnd"/>
-      <w:r>
-        <w:rPr>
-          <w:rFonts w:cs="CMR10"/>
-          <w:szCs w:val="24"/>
-        </w:rPr>
-        <w:t xml:space="preserve"> present a Java program </w:t>
-      </w:r>
-      <w:proofErr w:type="spellStart"/>
-      <w:r>
-        <w:rPr>
-          <w:rFonts w:cs="CMR10"/>
-          <w:szCs w:val="24"/>
-        </w:rPr>
-        <w:t>that</w:t>
-      </w:r>
-      <w:proofErr w:type="spellEnd"/>
-      <w:r>
-        <w:rPr>
-          <w:rFonts w:cs="CMR10"/>
-          <w:szCs w:val="24"/>
-        </w:rPr>
-        <w:t xml:space="preserve"> </w:t>
-      </w:r>
-      <w:proofErr w:type="spellStart"/>
-      <w:r>
-        <w:rPr>
-          <w:rFonts w:cs="CMR10"/>
-          <w:szCs w:val="24"/>
-        </w:rPr>
-        <w:t>realises</w:t>
-      </w:r>
-      <w:proofErr w:type="spellEnd"/>
-      <w:r>
-        <w:rPr>
-          <w:rFonts w:cs="CMR10"/>
-          <w:szCs w:val="24"/>
-        </w:rPr>
-        <w:t xml:space="preserve"> the </w:t>
-      </w:r>
-      <w:proofErr w:type="spellStart"/>
-      <w:r>
-        <w:rPr>
-          <w:rFonts w:cs="CMR10"/>
-          <w:szCs w:val="24"/>
-        </w:rPr>
-        <w:t>functions</w:t>
-      </w:r>
-      <w:proofErr w:type="spellEnd"/>
-      <w:r>
-        <w:rPr>
-          <w:rFonts w:cs="CMR10"/>
-          <w:szCs w:val="24"/>
-        </w:rPr>
-        <w:t xml:space="preserve"> </w:t>
-      </w:r>
-      <w:proofErr w:type="spellStart"/>
-      <w:r>
-        <w:rPr>
-          <w:rFonts w:cs="CMR10"/>
-          <w:szCs w:val="24"/>
-        </w:rPr>
-        <w:t>specified</w:t>
-      </w:r>
-      <w:proofErr w:type="spellEnd"/>
-      <w:r>
-        <w:rPr>
-          <w:rFonts w:cs="CMR10"/>
-          <w:szCs w:val="24"/>
-        </w:rPr>
-        <w:t xml:space="preserve"> in the Software </w:t>
-      </w:r>
-      <w:proofErr w:type="spellStart"/>
-      <w:r>
-        <w:rPr>
-          <w:rFonts w:cs="CMR10"/>
-          <w:szCs w:val="24"/>
-        </w:rPr>
-        <w:t>Specification</w:t>
-      </w:r>
-      <w:proofErr w:type="spellEnd"/>
-      <w:r>
-        <w:rPr>
-          <w:rFonts w:cs="CMR10"/>
-          <w:szCs w:val="24"/>
-        </w:rPr>
-        <w:t xml:space="preserve"> document. </w:t>
-      </w:r>
-      <w:proofErr w:type="spellStart"/>
-      <w:r>
-        <w:rPr>
-          <w:rFonts w:cs="CMR10"/>
-          <w:szCs w:val="24"/>
-        </w:rPr>
-        <w:t>This</w:t>
-      </w:r>
-      <w:proofErr w:type="spellEnd"/>
-      <w:r>
-        <w:rPr>
-          <w:rFonts w:cs="CMR10"/>
-          <w:szCs w:val="24"/>
-        </w:rPr>
-        <w:t xml:space="preserve"> program is </w:t>
-      </w:r>
-      <w:proofErr w:type="spellStart"/>
-      <w:r>
-        <w:rPr>
-          <w:rFonts w:cs="CMR10"/>
-          <w:szCs w:val="24"/>
-        </w:rPr>
-        <w:t>an</w:t>
-      </w:r>
-      <w:proofErr w:type="spellEnd"/>
-      <w:r>
-        <w:rPr>
-          <w:rFonts w:cs="CMR10"/>
-          <w:szCs w:val="24"/>
-        </w:rPr>
-        <w:t xml:space="preserve"> </w:t>
-      </w:r>
-      <w:proofErr w:type="spellStart"/>
-      <w:r>
-        <w:rPr>
-          <w:rFonts w:cs="CMR10"/>
-          <w:szCs w:val="24"/>
-        </w:rPr>
-        <w:t>intermediate</w:t>
-      </w:r>
-      <w:proofErr w:type="spellEnd"/>
-      <w:r>
-        <w:rPr>
-          <w:rFonts w:cs="CMR10"/>
-          <w:szCs w:val="24"/>
-        </w:rPr>
-        <w:t xml:space="preserve"> step </w:t>
-      </w:r>
-      <w:proofErr w:type="spellStart"/>
-      <w:r>
-        <w:rPr>
-          <w:rFonts w:cs="CMR10"/>
-          <w:szCs w:val="24"/>
-        </w:rPr>
-        <w:t>towards</w:t>
-      </w:r>
-      <w:proofErr w:type="spellEnd"/>
-      <w:r>
-        <w:rPr>
-          <w:rFonts w:cs="CMR10"/>
-          <w:szCs w:val="24"/>
-        </w:rPr>
-        <w:t xml:space="preserve"> </w:t>
-      </w:r>
-      <w:proofErr w:type="spellStart"/>
-      <w:r>
-        <w:rPr>
-          <w:rFonts w:cs="CMR10"/>
-          <w:szCs w:val="24"/>
-        </w:rPr>
-        <w:t>writing</w:t>
-      </w:r>
-      <w:proofErr w:type="spellEnd"/>
-      <w:r>
-        <w:rPr>
-          <w:rFonts w:cs="CMR10"/>
-          <w:szCs w:val="24"/>
-        </w:rPr>
-        <w:t xml:space="preserve"> the PP2 code </w:t>
-      </w:r>
-      <w:proofErr w:type="spellStart"/>
-      <w:r>
-        <w:rPr>
-          <w:rFonts w:cs="CMR10"/>
-          <w:szCs w:val="24"/>
-        </w:rPr>
-        <w:t>that</w:t>
-      </w:r>
-      <w:proofErr w:type="spellEnd"/>
-      <w:r>
-        <w:rPr>
-          <w:rFonts w:cs="CMR10"/>
-          <w:szCs w:val="24"/>
-        </w:rPr>
-        <w:t xml:space="preserve"> </w:t>
-      </w:r>
-      <w:proofErr w:type="spellStart"/>
-      <w:r>
-        <w:rPr>
-          <w:rFonts w:cs="CMR10"/>
-          <w:szCs w:val="24"/>
-        </w:rPr>
-        <w:t>controls</w:t>
-      </w:r>
-      <w:proofErr w:type="spellEnd"/>
-      <w:r>
-        <w:rPr>
-          <w:rFonts w:cs="CMR10"/>
-          <w:szCs w:val="24"/>
-        </w:rPr>
-        <w:t xml:space="preserve"> the </w:t>
-      </w:r>
-      <w:proofErr w:type="spellStart"/>
-      <w:r>
-        <w:rPr>
-          <w:rFonts w:cs="CMR10"/>
-          <w:szCs w:val="24"/>
-        </w:rPr>
-        <w:t>sorting</w:t>
-      </w:r>
-      <w:proofErr w:type="spellEnd"/>
-      <w:r>
-        <w:rPr>
-          <w:rFonts w:cs="CMR10"/>
-          <w:szCs w:val="24"/>
-        </w:rPr>
-        <w:t xml:space="preserve"> machine</w:t>
+          <w:lang w:val="en-GB"/>
+        </w:rPr>
+        <w:t>The purpose of this document is to present a Java program that realises the functions specified in the Software Specification document. This program is an intermediate step towards writing the PP2 code that controls the sorting machine</w:t>
       </w:r>
       <w:r>
         <w:rPr>
           <w:rFonts w:ascii="CMR10" w:hAnsi="CMR10" w:cs="CMR10"/>
           <w:sz w:val="20"/>
           <w:szCs w:val="20"/>
+          <w:lang w:val="en-GB"/>
         </w:rPr>
         <w:t>.</w:t>
       </w:r>
@@ -591,13 +342,13 @@
         <w:jc w:val="center"/>
         <w:rPr>
           <w:rFonts w:ascii="Baskerville Old Face" w:hAnsi="Baskerville Old Face"/>
-          <w:lang w:val="en-GB"/>
+          <w:lang w:val="nl-NL"/>
         </w:rPr>
       </w:pPr>
       <w:r>
         <w:rPr>
           <w:rFonts w:ascii="Baskerville Old Face" w:hAnsi="Baskerville Old Face"/>
-          <w:lang w:val="en-GB"/>
+          <w:lang w:val="nl-NL"/>
         </w:rPr>
         <w:t>Group 16</w:t>
       </w:r>
@@ -608,13 +359,13 @@
         <w:jc w:val="center"/>
         <w:rPr>
           <w:rFonts w:ascii="Baskerville Old Face" w:hAnsi="Baskerville Old Face"/>
-          <w:lang w:val="en-GB"/>
+          <w:lang w:val="nl-NL"/>
         </w:rPr>
       </w:pPr>
       <w:r>
         <w:rPr>
           <w:rFonts w:ascii="Baskerville Old Face" w:hAnsi="Baskerville Old Face"/>
-          <w:lang w:val="en-GB"/>
+          <w:lang w:val="nl-NL"/>
         </w:rPr>
         <w:t>Rolf Verschuuren</w:t>
       </w:r>
@@ -625,24 +376,15 @@
         <w:jc w:val="center"/>
         <w:rPr>
           <w:rFonts w:ascii="Baskerville Old Face" w:hAnsi="Baskerville Old Face"/>
-          <w:lang w:val="en-GB"/>
-        </w:rPr>
-      </w:pPr>
-      <w:proofErr w:type="spellStart"/>
+          <w:lang w:val="nl-NL"/>
+        </w:rPr>
+      </w:pPr>
       <w:r>
         <w:rPr>
           <w:rFonts w:ascii="Baskerville Old Face" w:hAnsi="Baskerville Old Face"/>
-          <w:lang w:val="en-GB"/>
-        </w:rPr>
-        <w:t>Wigger</w:t>
-      </w:r>
-      <w:proofErr w:type="spellEnd"/>
-      <w:r>
-        <w:rPr>
-          <w:rFonts w:ascii="Baskerville Old Face" w:hAnsi="Baskerville Old Face"/>
-          <w:lang w:val="en-GB"/>
-        </w:rPr>
-        <w:t xml:space="preserve"> Boelens</w:t>
+          <w:lang w:val="nl-NL"/>
+        </w:rPr>
+        <w:t>Wigger Boelens</w:t>
       </w:r>
     </w:p>
     <w:p>
@@ -651,13 +393,13 @@
         <w:jc w:val="center"/>
         <w:rPr>
           <w:rFonts w:ascii="Baskerville Old Face" w:hAnsi="Baskerville Old Face"/>
-          <w:lang w:val="en-GB"/>
+          <w:lang w:val="nl-NL"/>
         </w:rPr>
       </w:pPr>
       <w:r>
         <w:rPr>
           <w:rFonts w:ascii="Baskerville Old Face" w:hAnsi="Baskerville Old Face"/>
-          <w:lang w:val="en-GB"/>
+          <w:lang w:val="nl-NL"/>
         </w:rPr>
         <w:t>Stefan van den Berg</w:t>
       </w:r>
@@ -668,24 +410,15 @@
         <w:jc w:val="center"/>
         <w:rPr>
           <w:rFonts w:ascii="Baskerville Old Face" w:hAnsi="Baskerville Old Face"/>
-          <w:lang w:val="en-GB"/>
-        </w:rPr>
-      </w:pPr>
-      <w:proofErr w:type="spellStart"/>
+          <w:lang w:val="nl-NL"/>
+        </w:rPr>
+      </w:pPr>
       <w:r>
         <w:rPr>
           <w:rFonts w:ascii="Baskerville Old Face" w:hAnsi="Baskerville Old Face"/>
-          <w:lang w:val="en-GB"/>
-        </w:rPr>
-        <w:t>Dat</w:t>
-      </w:r>
-      <w:proofErr w:type="spellEnd"/>
-      <w:r>
-        <w:rPr>
-          <w:rFonts w:ascii="Baskerville Old Face" w:hAnsi="Baskerville Old Face"/>
-          <w:lang w:val="en-GB"/>
-        </w:rPr>
-        <w:t xml:space="preserve"> Phung</w:t>
+          <w:lang w:val="nl-NL"/>
+        </w:rPr>
+        <w:t>Dat Phung</w:t>
       </w:r>
     </w:p>
     <w:p>
@@ -737,8 +470,9 @@
         <w:rPr>
           <w:rFonts w:ascii="Baskerville Old Face" w:eastAsiaTheme="minorHAnsi" w:hAnsi="Baskerville Old Face" w:cstheme="minorBidi"/>
           <w:b/>
+          <w:kern w:val="0"/>
           <w:szCs w:val="22"/>
-          <w:lang w:eastAsia="en-US"/>
+          <w:lang w:val="nl-NL" w:eastAsia="en-US" w:bidi="ar-SA"/>
         </w:rPr>
         <w:id w:val="-1965498054"/>
         <w:docPartObj>
@@ -750,8 +484,6 @@
         <w:rPr>
           <w:b w:val="0"/>
           <w:bCs/>
-          <w:kern w:val="0"/>
-          <w:lang w:val="nl-NL" w:bidi="ar-SA"/>
         </w:rPr>
       </w:sdtEndPr>
       <w:sdtContent>
@@ -779,7 +511,7 @@
         </w:p>
         <w:p>
           <w:pPr>
-            <w:pStyle w:val="Inhopg1"/>
+            <w:pStyle w:val="TOC1"/>
             <w:tabs>
               <w:tab w:val="right" w:leader="dot" w:pos="9016"/>
             </w:tabs>
@@ -860,7 +592,7 @@
         </w:p>
         <w:p>
           <w:pPr>
-            <w:pStyle w:val="Inhopg2"/>
+            <w:pStyle w:val="TOC2"/>
             <w:tabs>
               <w:tab w:val="right" w:leader="dot" w:pos="9016"/>
             </w:tabs>
@@ -932,7 +664,7 @@
         </w:p>
         <w:p>
           <w:pPr>
-            <w:pStyle w:val="Inhopg1"/>
+            <w:pStyle w:val="TOC1"/>
             <w:tabs>
               <w:tab w:val="right" w:leader="dot" w:pos="9016"/>
             </w:tabs>
@@ -1004,7 +736,7 @@
         </w:p>
         <w:p>
           <w:pPr>
-            <w:pStyle w:val="Inhopg1"/>
+            <w:pStyle w:val="TOC1"/>
             <w:tabs>
               <w:tab w:val="right" w:leader="dot" w:pos="9016"/>
             </w:tabs>
@@ -1088,7 +820,7 @@
     </w:p>
     <w:p>
       <w:pPr>
-        <w:pStyle w:val="Inhopg1"/>
+        <w:pStyle w:val="TOC1"/>
         <w:tabs>
           <w:tab w:val="right" w:pos="9016"/>
         </w:tabs>
@@ -1119,7 +851,7 @@
     </w:p>
     <w:p>
       <w:pPr>
-        <w:pStyle w:val="Kop1"/>
+        <w:pStyle w:val="Heading1"/>
         <w:rPr>
           <w:lang w:val="en-GB"/>
         </w:rPr>
@@ -1179,27 +911,13 @@
             <w:rStyle w:val="Hyperlink"/>
             <w:lang w:val="en-GB"/>
           </w:rPr>
-          <w:t>https://google-styleguide.googlecode.com/svn/trun</w:t>
-        </w:r>
-        <w:r>
-          <w:rPr>
-            <w:rStyle w:val="Hyperlink"/>
-            <w:lang w:val="en-GB"/>
-          </w:rPr>
-          <w:t>k</w:t>
-        </w:r>
-        <w:r>
-          <w:rPr>
-            <w:rStyle w:val="Hyperlink"/>
-            <w:lang w:val="en-GB"/>
-          </w:rPr>
-          <w:t>/javaguide.html</w:t>
+          <w:t>https://google-styleguide.googlecode.com/svn/trunk/javaguide.html</w:t>
         </w:r>
       </w:hyperlink>
     </w:p>
     <w:p>
       <w:pPr>
-        <w:pStyle w:val="Kop2"/>
+        <w:pStyle w:val="Heading2"/>
         <w:rPr>
           <w:lang w:val="en-GB"/>
         </w:rPr>
@@ -1426,9 +1144,10 @@
     </w:p>
     <w:p>
       <w:pPr>
-        <w:pStyle w:val="Kop1"/>
+        <w:pStyle w:val="Heading1"/>
         <w:rPr>
           <w:szCs w:val="24"/>
+          <w:lang w:val="en-GB"/>
         </w:rPr>
       </w:pPr>
     </w:p>
@@ -1436,18 +1155,20 @@
       <w:pPr>
         <w:rPr>
           <w:szCs w:val="24"/>
+          <w:lang w:val="en-GB"/>
         </w:rPr>
       </w:pPr>
       <w:r>
         <w:rPr>
           <w:szCs w:val="24"/>
+          <w:lang w:val="en-GB"/>
         </w:rPr>
         <w:br w:type="page"/>
       </w:r>
     </w:p>
     <w:p>
       <w:pPr>
-        <w:pStyle w:val="Kop1"/>
+        <w:pStyle w:val="Heading1"/>
         <w:rPr>
           <w:lang w:val="en-GB"/>
         </w:rPr>
@@ -1517,15 +1238,15 @@
     </w:p>
     <w:p>
       <w:pPr>
-        <w:pStyle w:val="Kop1"/>
-        <w:rPr>
-          <w:lang w:val="en-GB"/>
-        </w:rPr>
-      </w:pPr>
-    </w:p>
-    <w:p>
-      <w:pPr>
-        <w:pStyle w:val="Kop1"/>
+        <w:pStyle w:val="Heading1"/>
+        <w:rPr>
+          <w:lang w:val="en-GB"/>
+        </w:rPr>
+      </w:pPr>
+    </w:p>
+    <w:p>
+      <w:pPr>
+        <w:pStyle w:val="Heading1"/>
         <w:rPr>
           <w:lang w:val="en-GB"/>
         </w:rPr>
@@ -1629,23 +1350,59 @@
         <w:rPr>
           <w:lang w:val="en-GB"/>
         </w:rPr>
-        <w:t>If we’re at element k, then according to the loop invariant all elements before k have been set on if they had to be on. Then if k has to be on (counter&lt;value of k) it will be set on  else it will stay off</w:t>
+        <w:t>If we’re at element k, then according to the loop invariant all elements before k have been set on if they had to be on. Then if k has to be on (counter</w:t>
+      </w:r>
+      <w:r>
+        <w:rPr>
+          <w:lang w:val="en-GB"/>
+        </w:rPr>
+        <w:t xml:space="preserve">&lt;value of k) it will be set on </w:t>
+      </w:r>
+      <w:r>
+        <w:rPr>
+          <w:lang w:val="en-GB"/>
+        </w:rPr>
+        <w:t>else it will stay off. So now the loop invariant holds for the element k+1</w:t>
+      </w:r>
+    </w:p>
+    <w:p>
+      <w:pPr>
+        <w:rPr>
+          <w:szCs w:val="24"/>
+          <w:lang w:val="en-GB"/>
+        </w:rPr>
+      </w:pPr>
+      <w:r>
+        <w:rPr>
+          <w:szCs w:val="24"/>
+          <w:lang w:val="en-GB"/>
+        </w:rPr>
+        <w:t>Termination:</w:t>
       </w:r>
       <w:bookmarkStart w:id="4" w:name="_GoBack"/>
       <w:bookmarkEnd w:id="4"/>
-      <w:r>
-        <w:rPr>
-          <w:lang w:val="en-GB"/>
-        </w:rPr>
-        <w:t>. So now the loop invariant holds for the element k+1</w:t>
-      </w:r>
     </w:p>
     <w:p>
       <w:pPr>
         <w:rPr>
           <w:szCs w:val="24"/>
-        </w:rPr>
-      </w:pPr>
+          <w:lang w:val="en-GB"/>
+        </w:rPr>
+      </w:pPr>
+      <w:r>
+        <w:rPr>
+          <w:szCs w:val="24"/>
+          <w:lang w:val="en-GB"/>
+        </w:rPr>
+        <w:t xml:space="preserve">The loop will terminate when </w:t>
+      </w:r>
+      <w:r>
+        <w:rPr>
+          <w:szCs w:val="24"/>
+          <w:lang w:val="en-GB"/>
+        </w:rPr>
+        <w:t>k is greater or equal to 7. Then the engines will be shut down.</w:t>
+      </w:r>
     </w:p>
     <w:sectPr>
       <w:footerReference w:type="default" r:id="rId8"/>
@@ -1699,7 +1456,7 @@
     <w:sdtContent>
       <w:p>
         <w:pPr>
-          <w:pStyle w:val="Voettekst"/>
+          <w:pStyle w:val="Footer"/>
           <w:jc w:val="center"/>
         </w:pPr>
         <w:r>
@@ -1725,7 +1482,7 @@
   </w:sdt>
   <w:p>
     <w:pPr>
-      <w:pStyle w:val="Voettekst"/>
+      <w:pStyle w:val="Footer"/>
     </w:pPr>
   </w:p>
 </w:ftr>
@@ -2146,7 +1903,7 @@
     <w:lsdException w:name="List Table 6 Colorful Accent 6" w:uiPriority="51"/>
     <w:lsdException w:name="List Table 7 Colorful Accent 6" w:uiPriority="52"/>
   </w:latentStyles>
-  <w:style w:type="paragraph" w:default="1" w:styleId="Standaard">
+  <w:style w:type="paragraph" w:default="1" w:styleId="Normal">
     <w:name w:val="Normal"/>
     <w:qFormat/>
     <w:rsid w:val="00110A5D"/>
@@ -2155,11 +1912,11 @@
       <w:sz w:val="24"/>
     </w:rPr>
   </w:style>
-  <w:style w:type="paragraph" w:styleId="Kop1">
+  <w:style w:type="paragraph" w:styleId="Heading1">
     <w:name w:val="heading 1"/>
-    <w:basedOn w:val="Standaard"/>
-    <w:next w:val="Standaard"/>
-    <w:link w:val="Kop1Char"/>
+    <w:basedOn w:val="Normal"/>
+    <w:next w:val="Normal"/>
+    <w:link w:val="Heading1Char"/>
     <w:uiPriority w:val="9"/>
     <w:qFormat/>
     <w:rsid w:val="00F9423D"/>
@@ -2177,11 +1934,11 @@
       <w:szCs w:val="32"/>
     </w:rPr>
   </w:style>
-  <w:style w:type="paragraph" w:styleId="Kop2">
+  <w:style w:type="paragraph" w:styleId="Heading2">
     <w:name w:val="heading 2"/>
-    <w:basedOn w:val="Standaard"/>
-    <w:next w:val="Standaard"/>
-    <w:link w:val="Kop2Char"/>
+    <w:basedOn w:val="Normal"/>
+    <w:next w:val="Normal"/>
+    <w:link w:val="Heading2Char"/>
     <w:uiPriority w:val="9"/>
     <w:unhideWhenUsed/>
     <w:qFormat/>
@@ -2200,11 +1957,11 @@
       <w:szCs w:val="26"/>
     </w:rPr>
   </w:style>
-  <w:style w:type="paragraph" w:styleId="Kop3">
+  <w:style w:type="paragraph" w:styleId="Heading3">
     <w:name w:val="heading 3"/>
-    <w:basedOn w:val="Standaard"/>
-    <w:next w:val="Standaard"/>
-    <w:link w:val="Kop3Char"/>
+    <w:basedOn w:val="Normal"/>
+    <w:next w:val="Normal"/>
+    <w:link w:val="Heading3Char"/>
     <w:uiPriority w:val="9"/>
     <w:unhideWhenUsed/>
     <w:qFormat/>
@@ -2221,11 +1978,11 @@
       <w:szCs w:val="24"/>
     </w:rPr>
   </w:style>
-  <w:style w:type="paragraph" w:styleId="Kop5">
+  <w:style w:type="paragraph" w:styleId="Heading5">
     <w:name w:val="heading 5"/>
-    <w:basedOn w:val="Standaard"/>
-    <w:next w:val="Standaard"/>
-    <w:link w:val="Kop5Char"/>
+    <w:basedOn w:val="Normal"/>
+    <w:next w:val="Normal"/>
+    <w:link w:val="Heading5Char"/>
     <w:uiPriority w:val="9"/>
     <w:semiHidden/>
     <w:unhideWhenUsed/>
@@ -2242,13 +1999,13 @@
       <w:color w:val="2E74B5" w:themeColor="accent1" w:themeShade="BF"/>
     </w:rPr>
   </w:style>
-  <w:style w:type="character" w:default="1" w:styleId="Standaardalinea-lettertype">
+  <w:style w:type="character" w:default="1" w:styleId="DefaultParagraphFont">
     <w:name w:val="Default Paragraph Font"/>
     <w:uiPriority w:val="1"/>
     <w:semiHidden/>
     <w:unhideWhenUsed/>
   </w:style>
-  <w:style w:type="table" w:default="1" w:styleId="Standaardtabel">
+  <w:style w:type="table" w:default="1" w:styleId="TableNormal">
     <w:name w:val="Normal Table"/>
     <w:uiPriority w:val="99"/>
     <w:semiHidden/>
@@ -2263,15 +2020,15 @@
       </w:tblCellMar>
     </w:tblPr>
   </w:style>
-  <w:style w:type="numbering" w:default="1" w:styleId="Geenlijst">
+  <w:style w:type="numbering" w:default="1" w:styleId="NoList">
     <w:name w:val="No List"/>
     <w:uiPriority w:val="99"/>
     <w:semiHidden/>
     <w:unhideWhenUsed/>
   </w:style>
-  <w:style w:type="paragraph" w:styleId="Geenafstand">
+  <w:style w:type="paragraph" w:styleId="NoSpacing">
     <w:name w:val="No Spacing"/>
-    <w:link w:val="GeenafstandChar"/>
+    <w:link w:val="NoSpacingChar"/>
     <w:uiPriority w:val="1"/>
     <w:qFormat/>
     <w:rsid w:val="00110A5D"/>
@@ -2284,10 +2041,10 @@
       <w:lang w:eastAsia="nl-NL"/>
     </w:rPr>
   </w:style>
-  <w:style w:type="character" w:customStyle="1" w:styleId="GeenafstandChar">
-    <w:name w:val="Geen afstand Char"/>
-    <w:basedOn w:val="Standaardalinea-lettertype"/>
-    <w:link w:val="Geenafstand"/>
+  <w:style w:type="character" w:customStyle="1" w:styleId="NoSpacingChar">
+    <w:name w:val="No Spacing Char"/>
+    <w:basedOn w:val="DefaultParagraphFont"/>
+    <w:link w:val="NoSpacing"/>
     <w:uiPriority w:val="1"/>
     <w:rsid w:val="00110A5D"/>
     <w:rPr>
@@ -2296,10 +2053,10 @@
       <w:lang w:eastAsia="nl-NL"/>
     </w:rPr>
   </w:style>
-  <w:style w:type="paragraph" w:styleId="Koptekst">
+  <w:style w:type="paragraph" w:styleId="Header">
     <w:name w:val="header"/>
-    <w:basedOn w:val="Standaard"/>
-    <w:link w:val="KoptekstChar"/>
+    <w:basedOn w:val="Normal"/>
+    <w:link w:val="HeaderChar"/>
     <w:uiPriority w:val="99"/>
     <w:unhideWhenUsed/>
     <w:rsid w:val="00E65536"/>
@@ -2311,17 +2068,17 @@
       <w:spacing w:after="0" w:line="240" w:lineRule="auto"/>
     </w:pPr>
   </w:style>
-  <w:style w:type="character" w:customStyle="1" w:styleId="KoptekstChar">
-    <w:name w:val="Koptekst Char"/>
-    <w:basedOn w:val="Standaardalinea-lettertype"/>
-    <w:link w:val="Koptekst"/>
+  <w:style w:type="character" w:customStyle="1" w:styleId="HeaderChar">
+    <w:name w:val="Header Char"/>
+    <w:basedOn w:val="DefaultParagraphFont"/>
+    <w:link w:val="Header"/>
     <w:uiPriority w:val="99"/>
     <w:rsid w:val="00E65536"/>
   </w:style>
-  <w:style w:type="paragraph" w:styleId="Voettekst">
+  <w:style w:type="paragraph" w:styleId="Footer">
     <w:name w:val="footer"/>
-    <w:basedOn w:val="Standaard"/>
-    <w:link w:val="VoettekstChar"/>
+    <w:basedOn w:val="Normal"/>
+    <w:link w:val="FooterChar"/>
     <w:uiPriority w:val="99"/>
     <w:unhideWhenUsed/>
     <w:rsid w:val="00E65536"/>
@@ -2333,17 +2090,17 @@
       <w:spacing w:after="0" w:line="240" w:lineRule="auto"/>
     </w:pPr>
   </w:style>
-  <w:style w:type="character" w:customStyle="1" w:styleId="VoettekstChar">
-    <w:name w:val="Voettekst Char"/>
-    <w:basedOn w:val="Standaardalinea-lettertype"/>
-    <w:link w:val="Voettekst"/>
+  <w:style w:type="character" w:customStyle="1" w:styleId="FooterChar">
+    <w:name w:val="Footer Char"/>
+    <w:basedOn w:val="DefaultParagraphFont"/>
+    <w:link w:val="Footer"/>
     <w:uiPriority w:val="99"/>
     <w:rsid w:val="00E65536"/>
   </w:style>
-  <w:style w:type="character" w:customStyle="1" w:styleId="Kop1Char">
-    <w:name w:val="Kop 1 Char"/>
-    <w:basedOn w:val="Standaardalinea-lettertype"/>
-    <w:link w:val="Kop1"/>
+  <w:style w:type="character" w:customStyle="1" w:styleId="Heading1Char">
+    <w:name w:val="Heading 1 Char"/>
+    <w:basedOn w:val="DefaultParagraphFont"/>
+    <w:link w:val="Heading1"/>
     <w:uiPriority w:val="9"/>
     <w:rsid w:val="00F9423D"/>
     <w:rPr>
@@ -2354,10 +2111,10 @@
       <w:szCs w:val="32"/>
     </w:rPr>
   </w:style>
-  <w:style w:type="character" w:customStyle="1" w:styleId="Kop2Char">
-    <w:name w:val="Kop 2 Char"/>
-    <w:basedOn w:val="Standaardalinea-lettertype"/>
-    <w:link w:val="Kop2"/>
+  <w:style w:type="character" w:customStyle="1" w:styleId="Heading2Char">
+    <w:name w:val="Heading 2 Char"/>
+    <w:basedOn w:val="DefaultParagraphFont"/>
+    <w:link w:val="Heading2"/>
     <w:uiPriority w:val="9"/>
     <w:rsid w:val="00F9423D"/>
     <w:rPr>
@@ -2368,10 +2125,10 @@
       <w:szCs w:val="26"/>
     </w:rPr>
   </w:style>
-  <w:style w:type="character" w:customStyle="1" w:styleId="Kop3Char">
-    <w:name w:val="Kop 3 Char"/>
-    <w:basedOn w:val="Standaardalinea-lettertype"/>
-    <w:link w:val="Kop3"/>
+  <w:style w:type="character" w:customStyle="1" w:styleId="Heading3Char">
+    <w:name w:val="Heading 3 Char"/>
+    <w:basedOn w:val="DefaultParagraphFont"/>
+    <w:link w:val="Heading3"/>
     <w:uiPriority w:val="9"/>
     <w:rsid w:val="00110A5D"/>
     <w:rPr>
@@ -2381,11 +2138,11 @@
       <w:szCs w:val="24"/>
     </w:rPr>
   </w:style>
-  <w:style w:type="paragraph" w:styleId="Titel">
+  <w:style w:type="paragraph" w:styleId="Title">
     <w:name w:val="Title"/>
-    <w:basedOn w:val="Standaard"/>
-    <w:next w:val="Standaard"/>
-    <w:link w:val="TitelChar"/>
+    <w:basedOn w:val="Normal"/>
+    <w:next w:val="Normal"/>
+    <w:link w:val="TitleChar"/>
     <w:uiPriority w:val="10"/>
     <w:qFormat/>
     <w:rsid w:val="00110A5D"/>
@@ -2401,10 +2158,10 @@
       <w:szCs w:val="56"/>
     </w:rPr>
   </w:style>
-  <w:style w:type="character" w:customStyle="1" w:styleId="TitelChar">
-    <w:name w:val="Titel Char"/>
-    <w:basedOn w:val="Standaardalinea-lettertype"/>
-    <w:link w:val="Titel"/>
+  <w:style w:type="character" w:customStyle="1" w:styleId="TitleChar">
+    <w:name w:val="Title Char"/>
+    <w:basedOn w:val="DefaultParagraphFont"/>
+    <w:link w:val="Title"/>
     <w:uiPriority w:val="10"/>
     <w:rsid w:val="00110A5D"/>
     <w:rPr>
@@ -2415,10 +2172,10 @@
       <w:szCs w:val="56"/>
     </w:rPr>
   </w:style>
-  <w:style w:type="paragraph" w:styleId="Inhopg1">
+  <w:style w:type="paragraph" w:styleId="TOC1">
     <w:name w:val="toc 1"/>
-    <w:basedOn w:val="Standaard"/>
-    <w:next w:val="Standaard"/>
+    <w:basedOn w:val="Normal"/>
+    <w:next w:val="Normal"/>
     <w:autoRedefine/>
     <w:uiPriority w:val="39"/>
     <w:unhideWhenUsed/>
@@ -2429,7 +2186,7 @@
   </w:style>
   <w:style w:type="character" w:styleId="Hyperlink">
     <w:name w:val="Hyperlink"/>
-    <w:basedOn w:val="Standaardalinea-lettertype"/>
+    <w:basedOn w:val="DefaultParagraphFont"/>
     <w:uiPriority w:val="99"/>
     <w:unhideWhenUsed/>
     <w:rsid w:val="0093218C"/>
@@ -2438,10 +2195,10 @@
       <w:u w:val="single"/>
     </w:rPr>
   </w:style>
-  <w:style w:type="paragraph" w:styleId="Kopvaninhoudsopgave">
+  <w:style w:type="paragraph" w:styleId="TOCHeading">
     <w:name w:val="TOC Heading"/>
-    <w:basedOn w:val="Kop1"/>
-    <w:next w:val="Standaard"/>
+    <w:basedOn w:val="Heading1"/>
+    <w:next w:val="Normal"/>
     <w:uiPriority w:val="39"/>
     <w:unhideWhenUsed/>
     <w:qFormat/>
@@ -2455,10 +2212,10 @@
       <w:lang w:eastAsia="nl-NL"/>
     </w:rPr>
   </w:style>
-  <w:style w:type="paragraph" w:styleId="Inhopg2">
+  <w:style w:type="paragraph" w:styleId="TOC2">
     <w:name w:val="toc 2"/>
-    <w:basedOn w:val="Standaard"/>
-    <w:next w:val="Standaard"/>
+    <w:basedOn w:val="Normal"/>
+    <w:next w:val="Normal"/>
     <w:autoRedefine/>
     <w:uiPriority w:val="39"/>
     <w:unhideWhenUsed/>
@@ -2468,10 +2225,10 @@
       <w:ind w:left="240"/>
     </w:pPr>
   </w:style>
-  <w:style w:type="paragraph" w:styleId="Inhopg3">
+  <w:style w:type="paragraph" w:styleId="TOC3">
     <w:name w:val="toc 3"/>
-    <w:basedOn w:val="Standaard"/>
-    <w:next w:val="Standaard"/>
+    <w:basedOn w:val="Normal"/>
+    <w:next w:val="Normal"/>
     <w:autoRedefine/>
     <w:uiPriority w:val="39"/>
     <w:unhideWhenUsed/>
@@ -2488,7 +2245,7 @@
   </w:style>
   <w:style w:type="paragraph" w:customStyle="1" w:styleId="Textbody">
     <w:name w:val="Text body"/>
-    <w:basedOn w:val="Standaard"/>
+    <w:basedOn w:val="Normal"/>
     <w:rsid w:val="00EE77DB"/>
     <w:pPr>
       <w:widowControl w:val="0"/>
@@ -2504,10 +2261,10 @@
       <w:lang w:val="en-US" w:eastAsia="zh-CN" w:bidi="hi-IN"/>
     </w:rPr>
   </w:style>
-  <w:style w:type="character" w:customStyle="1" w:styleId="Kop5Char">
-    <w:name w:val="Kop 5 Char"/>
-    <w:basedOn w:val="Standaardalinea-lettertype"/>
-    <w:link w:val="Kop5"/>
+  <w:style w:type="character" w:customStyle="1" w:styleId="Heading5Char">
+    <w:name w:val="Heading 5 Char"/>
+    <w:basedOn w:val="DefaultParagraphFont"/>
+    <w:link w:val="Heading5"/>
     <w:uiPriority w:val="9"/>
     <w:semiHidden/>
     <w:rsid w:val="00EE77DB"/>
@@ -2517,9 +2274,9 @@
       <w:sz w:val="24"/>
     </w:rPr>
   </w:style>
-  <w:style w:type="character" w:styleId="GevolgdeHyperlink">
+  <w:style w:type="character" w:styleId="FollowedHyperlink">
     <w:name w:val="FollowedHyperlink"/>
-    <w:basedOn w:val="Standaardalinea-lettertype"/>
+    <w:basedOn w:val="DefaultParagraphFont"/>
     <w:uiPriority w:val="99"/>
     <w:semiHidden/>
     <w:unhideWhenUsed/>
@@ -2798,7 +2555,7 @@
 </file>
 
 <file path=customXml/itemProps1.xml><?xml version="1.0" encoding="utf-8"?>
-<ds:datastoreItem xmlns:ds="http://schemas.openxmlformats.org/officeDocument/2006/customXml" ds:itemID="{C47D7BDA-974F-480C-B382-B80A93F7D37F}">
+<ds:datastoreItem xmlns:ds="http://schemas.openxmlformats.org/officeDocument/2006/customXml" ds:itemID="{30046C1F-7476-4BC8-ACF9-C52B89D2A42D}">
   <ds:schemaRefs>
     <ds:schemaRef ds:uri="http://schemas.openxmlformats.org/officeDocument/2006/bibliography"/>
   </ds:schemaRefs>

</xml_diff>